<commit_message>
clean up some scripts
</commit_message>
<xml_diff>
--- a/Act 2 Lilith/Scene 2B.docx
+++ b/Act 2 Lilith/Scene 2B.docx
@@ -1560,7 +1560,7 @@
           <w:szCs w:val="24"/>
           <w:rtl w:val="0"/>
         </w:rPr>
-        <w:t xml:space="preserve">LIlith (waving neutral):</w:t>
+        <w:t xml:space="preserve">Lilith (waving neutral):</w:t>
       </w:r>
     </w:p>
     <w:p>
@@ -2452,7 +2452,7 @@
 
 <file path=customXML/item1.xml><?xml version="1.0" encoding="utf-8"?>
 <go:gDocsCustomXmlDataStorage xmlns:go="http://customooxmlschemas.google.com/" xmlns:r="http://schemas.openxmlformats.org/officeDocument/2006/relationships">
-  <go:docsCustomData xmlns:go="http://customooxmlschemas.google.com/" roundtripDataSignature="AMtx7mgOSPac0FnEWXK7a56V1oYAzpEOfA==">AMUW2mXRHYS57i17ZJFyZL82p0eUI0wkZo7QJS6zrCtfTljZ6cyhGCgcRAVz98ZJM/QQEn/p9rlFVAknDX6g+XWGnsGLQvDF/AbIqCL/2w0wYmfH4KeV1to=</go:docsCustomData>
+  <go:docsCustomData xmlns:go="http://customooxmlschemas.google.com/" roundtripDataSignature="AMtx7mgOSPac0FnEWXK7a56V1oYAzpEOfA==">AMUW2mUe7IYYtryCkhlObhTOw+VaPqplkZXPFn4NfxfNMxAq1qnCNXZz8nMUYNUrbgptMdyusKZU+NNMJAyEJzlqqOrAoyKz23k68lW1AEKY3OCubA5wrQ8=</go:docsCustomData>
 </go:gDocsCustomXmlDataStorage>
 </file>
 

</xml_diff>